<commit_message>
Atualização do caso de uso de equipamentos.
</commit_message>
<xml_diff>
--- a/Caso de Uso/Documentação Caso de Uso - Gerenciar Equipamentos.docx
+++ b/Caso de Uso/Documentação Caso de Uso - Gerenciar Equipamentos.docx
@@ -62,12 +62,11 @@
     </w:p>
     <w:p>
       <w:pPr>
-        <w:jc w:val="center"/>
-        <w:rPr>
-          <w:b/>
-          <w:bCs/>
-          <w:sz w:val="40"/>
-          <w:szCs w:val="40"/>
+        <w:rPr>
+          <w:b/>
+          <w:bCs/>
+          <w:sz w:val="24"/>
+          <w:szCs w:val="24"/>
         </w:rPr>
       </w:pPr>
       <w:r>
@@ -81,16 +80,16 @@
         <mc:AlternateContent>
           <mc:Choice Requires="wps">
             <w:drawing>
-              <wp:anchor distT="0" distB="0" distL="114300" distR="114300" simplePos="0" relativeHeight="251659264" behindDoc="0" locked="0" layoutInCell="1" allowOverlap="1" wp14:anchorId="3B8E008B" wp14:editId="650D1AB0">
+              <wp:anchor distT="0" distB="0" distL="114300" distR="114300" simplePos="0" relativeHeight="251659264" behindDoc="0" locked="0" layoutInCell="1" allowOverlap="1" wp14:anchorId="3B8E008B" wp14:editId="3A07E351">
                 <wp:simplePos x="0" y="0"/>
                 <wp:positionH relativeFrom="column">
-                  <wp:posOffset>-470535</wp:posOffset>
+                  <wp:posOffset>-280035</wp:posOffset>
                 </wp:positionH>
                 <wp:positionV relativeFrom="paragraph">
-                  <wp:posOffset>256540</wp:posOffset>
+                  <wp:posOffset>208915</wp:posOffset>
                 </wp:positionV>
-                <wp:extent cx="6115050" cy="4724400"/>
-                <wp:effectExtent l="0" t="0" r="19050" b="19050"/>
+                <wp:extent cx="5915660" cy="4305300"/>
+                <wp:effectExtent l="0" t="0" r="27940" b="19050"/>
                 <wp:wrapNone/>
                 <wp:docPr id="2" name="Retângulo 2"/>
                 <wp:cNvGraphicFramePr/>
@@ -101,7 +100,7 @@
                       <wps:spPr>
                         <a:xfrm>
                           <a:off x="0" y="0"/>
-                          <a:ext cx="6115050" cy="4724400"/>
+                          <a:ext cx="5915660" cy="4305300"/>
                         </a:xfrm>
                         <a:prstGeom prst="rect">
                           <a:avLst/>
@@ -140,12 +139,18 @@
                     </wps:wsp>
                   </a:graphicData>
                 </a:graphic>
+                <wp14:sizeRelH relativeFrom="margin">
+                  <wp14:pctWidth>0</wp14:pctWidth>
+                </wp14:sizeRelH>
+                <wp14:sizeRelV relativeFrom="margin">
+                  <wp14:pctHeight>0</wp14:pctHeight>
+                </wp14:sizeRelV>
               </wp:anchor>
             </w:drawing>
           </mc:Choice>
           <mc:Fallback>
             <w:pict>
-              <v:rect w14:anchorId="5712418E" id="Retângulo 2" o:spid="_x0000_s1026" style="position:absolute;margin-left:-37.05pt;margin-top:20.2pt;width:481.5pt;height:372pt;z-index:251659264;visibility:visible;mso-wrap-style:square;mso-wrap-distance-left:9pt;mso-wrap-distance-top:0;mso-wrap-distance-right:9pt;mso-wrap-distance-bottom:0;mso-position-horizontal:absolute;mso-position-horizontal-relative:text;mso-position-vertical:absolute;mso-position-vertical-relative:text;v-text-anchor:middle" o:gfxdata="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" filled="f" strokecolor="black [3200]">
+              <v:rect w14:anchorId="7874430E" id="Retângulo 2" o:spid="_x0000_s1026" style="position:absolute;margin-left:-22.05pt;margin-top:16.45pt;width:465.8pt;height:339pt;z-index:251659264;visibility:visible;mso-wrap-style:square;mso-width-percent:0;mso-height-percent:0;mso-wrap-distance-left:9pt;mso-wrap-distance-top:0;mso-wrap-distance-right:9pt;mso-wrap-distance-bottom:0;mso-position-horizontal:absolute;mso-position-horizontal-relative:text;mso-position-vertical:absolute;mso-position-vertical-relative:text;mso-width-percent:0;mso-height-percent:0;mso-width-relative:margin;mso-height-relative:margin;v-text-anchor:middle" o:gfxdata="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" filled="f" strokecolor="black [3200]">
                 <v:stroke joinstyle="round"/>
               </v:rect>
             </w:pict>
@@ -166,10 +171,10 @@
           <w:noProof/>
         </w:rPr>
         <w:drawing>
-          <wp:inline distT="0" distB="0" distL="0" distR="0" wp14:anchorId="23E082CF" wp14:editId="567D0CF1">
-            <wp:extent cx="5400040" cy="4367530"/>
+          <wp:inline distT="0" distB="0" distL="0" distR="0" wp14:anchorId="3CF72A27" wp14:editId="7982CD28">
+            <wp:extent cx="5582325" cy="4171950"/>
             <wp:effectExtent l="0" t="0" r="0" b="0"/>
-            <wp:docPr id="4" name="Imagem 4"/>
+            <wp:docPr id="1" name="Imagem 1"/>
             <wp:cNvGraphicFramePr>
               <a:graphicFrameLocks xmlns:a="http://schemas.openxmlformats.org/drawingml/2006/main" noChangeAspect="1"/>
             </wp:cNvGraphicFramePr>
@@ -177,13 +182,13 @@
               <a:graphicData uri="http://schemas.openxmlformats.org/drawingml/2006/picture">
                 <pic:pic xmlns:pic="http://schemas.openxmlformats.org/drawingml/2006/picture">
                   <pic:nvPicPr>
-                    <pic:cNvPr id="0" name="Picture 3"/>
+                    <pic:cNvPr id="0" name="Picture 1"/>
                     <pic:cNvPicPr>
                       <a:picLocks noChangeAspect="1" noChangeArrowheads="1"/>
                     </pic:cNvPicPr>
                   </pic:nvPicPr>
                   <pic:blipFill>
-                    <a:blip r:embed="rId4">
+                    <a:blip r:embed="rId4" cstate="print">
                       <a:extLst>
                         <a:ext uri="{28A0092B-C50C-407E-A947-70E740481C1C}">
                           <a14:useLocalDpi xmlns:a14="http://schemas.microsoft.com/office/drawing/2010/main" val="0"/>
@@ -198,7 +203,7 @@
                   <pic:spPr bwMode="auto">
                     <a:xfrm>
                       <a:off x="0" y="0"/>
-                      <a:ext cx="5400040" cy="4367530"/>
+                      <a:ext cx="5587402" cy="4175744"/>
                     </a:xfrm>
                     <a:prstGeom prst="rect">
                       <a:avLst/>
@@ -214,14 +219,6 @@
           </wp:inline>
         </w:drawing>
       </w:r>
-    </w:p>
-    <w:p>
-      <w:pPr>
-        <w:rPr>
-          <w:sz w:val="24"/>
-          <w:szCs w:val="24"/>
-        </w:rPr>
-      </w:pPr>
     </w:p>
     <w:p>
       <w:pPr>
@@ -388,6 +385,7 @@
     </w:p>
     <w:p>
       <w:pPr>
+        <w:spacing w:line="276" w:lineRule="auto"/>
         <w:jc w:val="both"/>
         <w:rPr>
           <w:b/>
@@ -404,11 +402,12 @@
           <w:szCs w:val="28"/>
           <w:u w:val="single"/>
         </w:rPr>
-        <w:t>Evento: Cadastrar Equipamentos</w:t>
+        <w:t>Evento: Cadastrar Equipamento</w:t>
       </w:r>
     </w:p>
     <w:p>
       <w:pPr>
+        <w:spacing w:line="276" w:lineRule="auto"/>
         <w:jc w:val="both"/>
         <w:rPr>
           <w:b/>
@@ -438,6 +437,8 @@
     </w:p>
     <w:p>
       <w:pPr>
+        <w:spacing w:line="276" w:lineRule="auto"/>
+        <w:ind w:firstLine="708"/>
         <w:jc w:val="both"/>
         <w:rPr>
           <w:sz w:val="24"/>
@@ -446,26 +447,73 @@
       </w:pPr>
       <w:r>
         <w:rPr>
-          <w:b/>
-          <w:bCs/>
-          <w:sz w:val="28"/>
-          <w:szCs w:val="28"/>
-        </w:rPr>
-        <w:tab/>
-      </w:r>
-      <w:r>
-        <w:rPr>
-          <w:sz w:val="24"/>
-          <w:szCs w:val="24"/>
-        </w:rPr>
-        <w:t xml:space="preserve">O Agente da unisales </w:t>
-      </w:r>
-      <w:r>
-        <w:rPr>
-          <w:sz w:val="24"/>
-          <w:szCs w:val="24"/>
-        </w:rPr>
-        <w:t>irá inserir a nº de patrimônio, tipo (Tablet</w:t>
+          <w:sz w:val="24"/>
+          <w:szCs w:val="24"/>
+        </w:rPr>
+        <w:t xml:space="preserve">O </w:t>
+      </w:r>
+      <w:r>
+        <w:rPr>
+          <w:sz w:val="24"/>
+          <w:szCs w:val="24"/>
+        </w:rPr>
+        <w:t>a</w:t>
+      </w:r>
+      <w:r>
+        <w:rPr>
+          <w:sz w:val="24"/>
+          <w:szCs w:val="24"/>
+        </w:rPr>
+        <w:t xml:space="preserve">gente da </w:t>
+      </w:r>
+      <w:r>
+        <w:rPr>
+          <w:sz w:val="24"/>
+          <w:szCs w:val="24"/>
+        </w:rPr>
+        <w:t>UniS</w:t>
+      </w:r>
+      <w:r>
+        <w:rPr>
+          <w:sz w:val="24"/>
+          <w:szCs w:val="24"/>
+        </w:rPr>
+        <w:t xml:space="preserve">ales </w:t>
+      </w:r>
+      <w:r>
+        <w:rPr>
+          <w:sz w:val="24"/>
+          <w:szCs w:val="24"/>
+        </w:rPr>
+        <w:t xml:space="preserve">irá inserir </w:t>
+      </w:r>
+      <w:r>
+        <w:rPr>
+          <w:sz w:val="24"/>
+          <w:szCs w:val="24"/>
+        </w:rPr>
+        <w:t>o</w:t>
+      </w:r>
+      <w:r>
+        <w:rPr>
+          <w:sz w:val="24"/>
+          <w:szCs w:val="24"/>
+        </w:rPr>
+        <w:t xml:space="preserve"> nº de patrimônio</w:t>
+      </w:r>
+      <w:r>
+        <w:rPr>
+          <w:sz w:val="24"/>
+          <w:szCs w:val="24"/>
+        </w:rPr>
+        <w:t xml:space="preserve"> do equipamento e seu</w:t>
+      </w:r>
+      <w:r>
+        <w:rPr>
+          <w:sz w:val="24"/>
+          <w:szCs w:val="24"/>
+        </w:rPr>
+        <w:t xml:space="preserve"> tipo (Tablet</w:t>
       </w:r>
       <w:r>
         <w:rPr>
@@ -498,243 +546,163 @@
     </w:p>
     <w:p>
       <w:pPr>
+        <w:spacing w:line="276" w:lineRule="auto"/>
         <w:jc w:val="both"/>
         <w:rPr>
+          <w:sz w:val="24"/>
+          <w:szCs w:val="24"/>
+        </w:rPr>
+      </w:pPr>
+      <w:r>
+        <w:rPr>
           <w:b/>
           <w:bCs/>
           <w:sz w:val="28"/>
           <w:szCs w:val="28"/>
           <w:u w:val="single"/>
         </w:rPr>
-      </w:pPr>
-      <w:r>
-        <w:rPr>
-          <w:b/>
-          <w:bCs/>
-          <w:sz w:val="28"/>
-          <w:szCs w:val="28"/>
-          <w:u w:val="single"/>
-        </w:rPr>
-        <w:t xml:space="preserve">Evento: </w:t>
-      </w:r>
-      <w:r>
-        <w:rPr>
-          <w:b/>
-          <w:bCs/>
-          <w:sz w:val="28"/>
-          <w:szCs w:val="28"/>
-          <w:u w:val="single"/>
-        </w:rPr>
-        <w:t>Pesquisar Equipamentos</w:t>
+        <w:t>Evento: Atualizar Equipamento</w:t>
       </w:r>
     </w:p>
     <w:p>
       <w:pPr>
+        <w:spacing w:line="276" w:lineRule="auto"/>
         <w:jc w:val="both"/>
         <w:rPr>
           <w:b/>
           <w:bCs/>
           <w:sz w:val="28"/>
           <w:szCs w:val="28"/>
-          <w:u w:val="single"/>
-        </w:rPr>
-      </w:pPr>
+        </w:rPr>
+      </w:pPr>
+      <w:r>
+        <w:rPr>
+          <w:b/>
+          <w:bCs/>
+          <w:sz w:val="28"/>
+          <w:szCs w:val="28"/>
+        </w:rPr>
+        <w:t>Fluxo Normal:</w:t>
+      </w:r>
     </w:p>
     <w:p>
       <w:pPr>
+        <w:spacing w:line="276" w:lineRule="auto"/>
         <w:jc w:val="both"/>
         <w:rPr>
-          <w:b/>
-          <w:bCs/>
-          <w:sz w:val="28"/>
-          <w:szCs w:val="28"/>
-        </w:rPr>
-      </w:pPr>
-      <w:r>
-        <w:rPr>
-          <w:b/>
-          <w:bCs/>
-          <w:sz w:val="28"/>
-          <w:szCs w:val="28"/>
-        </w:rPr>
-        <w:lastRenderedPageBreak/>
-        <w:t>Fluxo Normal:</w:t>
+          <w:sz w:val="24"/>
+          <w:szCs w:val="24"/>
+        </w:rPr>
+      </w:pPr>
+      <w:r>
+        <w:rPr>
+          <w:b/>
+          <w:bCs/>
+          <w:sz w:val="28"/>
+          <w:szCs w:val="28"/>
+        </w:rPr>
+        <w:tab/>
+      </w:r>
+      <w:r>
+        <w:rPr>
+          <w:sz w:val="24"/>
+          <w:szCs w:val="24"/>
+        </w:rPr>
+        <w:t xml:space="preserve">O </w:t>
+      </w:r>
+      <w:r>
+        <w:rPr>
+          <w:sz w:val="24"/>
+          <w:szCs w:val="24"/>
+        </w:rPr>
+        <w:t>a</w:t>
+      </w:r>
+      <w:r>
+        <w:rPr>
+          <w:sz w:val="24"/>
+          <w:szCs w:val="24"/>
+        </w:rPr>
+        <w:t>gente da UniSales irá inserir um documento</w:t>
+      </w:r>
+      <w:r>
+        <w:rPr>
+          <w:sz w:val="24"/>
+          <w:szCs w:val="24"/>
+        </w:rPr>
+        <w:t xml:space="preserve"> </w:t>
+      </w:r>
+      <w:r>
+        <w:rPr>
+          <w:sz w:val="24"/>
+          <w:szCs w:val="24"/>
+        </w:rPr>
+        <w:t>contendo a descrição d</w:t>
+      </w:r>
+      <w:r>
+        <w:rPr>
+          <w:sz w:val="24"/>
+          <w:szCs w:val="24"/>
+        </w:rPr>
+        <w:t>o problema presente no</w:t>
+      </w:r>
+      <w:r>
+        <w:rPr>
+          <w:sz w:val="24"/>
+          <w:szCs w:val="24"/>
+        </w:rPr>
+        <w:t xml:space="preserve"> equipamento</w:t>
+      </w:r>
+      <w:r>
+        <w:rPr>
+          <w:sz w:val="24"/>
+          <w:szCs w:val="24"/>
+        </w:rPr>
+        <w:t xml:space="preserve"> e o seu status atual.</w:t>
       </w:r>
     </w:p>
     <w:p>
       <w:pPr>
+        <w:spacing w:line="276" w:lineRule="auto"/>
         <w:jc w:val="both"/>
         <w:rPr>
-          <w:sz w:val="24"/>
-          <w:szCs w:val="24"/>
-        </w:rPr>
-      </w:pPr>
-      <w:r>
-        <w:rPr>
-          <w:b/>
-          <w:bCs/>
-          <w:sz w:val="28"/>
-          <w:szCs w:val="28"/>
-        </w:rPr>
-        <w:tab/>
-      </w:r>
-      <w:r>
-        <w:rPr>
-          <w:sz w:val="24"/>
-          <w:szCs w:val="24"/>
-        </w:rPr>
-        <w:t>O Agente da unisales poderá pesquisar o equipamento pelo nº de patrimônio, tipo (Tablet</w:t>
-      </w:r>
-      <w:r>
-        <w:rPr>
-          <w:sz w:val="24"/>
-          <w:szCs w:val="24"/>
-        </w:rPr>
-        <w:t xml:space="preserve"> </w:t>
-      </w:r>
-      <w:r>
-        <w:rPr>
-          <w:sz w:val="24"/>
-          <w:szCs w:val="24"/>
-        </w:rPr>
-        <w:t>/</w:t>
-      </w:r>
-      <w:r>
-        <w:rPr>
-          <w:sz w:val="24"/>
-          <w:szCs w:val="24"/>
-        </w:rPr>
-        <w:t xml:space="preserve"> </w:t>
-      </w:r>
-      <w:r>
-        <w:rPr>
-          <w:sz w:val="24"/>
-          <w:szCs w:val="24"/>
-        </w:rPr>
-        <w:t>Notebook) e o seu status (Disponível</w:t>
-      </w:r>
-      <w:r>
-        <w:rPr>
-          <w:sz w:val="24"/>
-          <w:szCs w:val="24"/>
-        </w:rPr>
-        <w:t xml:space="preserve"> </w:t>
-      </w:r>
-      <w:r>
-        <w:rPr>
-          <w:sz w:val="24"/>
-          <w:szCs w:val="24"/>
-        </w:rPr>
-        <w:t>/</w:t>
-      </w:r>
-      <w:r>
-        <w:rPr>
-          <w:sz w:val="24"/>
-          <w:szCs w:val="24"/>
-        </w:rPr>
-        <w:t xml:space="preserve"> </w:t>
-      </w:r>
-      <w:r>
-        <w:rPr>
-          <w:sz w:val="24"/>
-          <w:szCs w:val="24"/>
-        </w:rPr>
-        <w:t>Solicitado /</w:t>
-      </w:r>
-      <w:r>
-        <w:rPr>
-          <w:sz w:val="24"/>
-          <w:szCs w:val="24"/>
-        </w:rPr>
-        <w:t xml:space="preserve"> </w:t>
-      </w:r>
-      <w:r>
-        <w:rPr>
-          <w:sz w:val="24"/>
-          <w:szCs w:val="24"/>
-        </w:rPr>
-        <w:t>Emprestado</w:t>
-      </w:r>
-      <w:r>
-        <w:rPr>
-          <w:sz w:val="24"/>
-          <w:szCs w:val="24"/>
-        </w:rPr>
-        <w:t xml:space="preserve"> </w:t>
-      </w:r>
-      <w:r>
-        <w:rPr>
-          <w:sz w:val="24"/>
-          <w:szCs w:val="24"/>
-        </w:rPr>
-        <w:t>/</w:t>
-      </w:r>
-      <w:r>
-        <w:rPr>
-          <w:sz w:val="24"/>
-          <w:szCs w:val="24"/>
-        </w:rPr>
-        <w:t xml:space="preserve"> </w:t>
-      </w:r>
-      <w:r>
-        <w:rPr>
-          <w:sz w:val="24"/>
-          <w:szCs w:val="24"/>
-        </w:rPr>
-        <w:t>De</w:t>
-      </w:r>
-      <w:r>
-        <w:rPr>
-          <w:sz w:val="24"/>
-          <w:szCs w:val="24"/>
-        </w:rPr>
-        <w:t>bilitado /</w:t>
-      </w:r>
-      <w:r>
-        <w:rPr>
-          <w:sz w:val="24"/>
-          <w:szCs w:val="24"/>
-        </w:rPr>
-        <w:t xml:space="preserve"> </w:t>
-      </w:r>
-      <w:r>
-        <w:rPr>
-          <w:sz w:val="24"/>
-          <w:szCs w:val="24"/>
-        </w:rPr>
-        <w:t>Indisponível /</w:t>
-      </w:r>
-      <w:r>
-        <w:rPr>
-          <w:sz w:val="24"/>
-          <w:szCs w:val="24"/>
-        </w:rPr>
-        <w:t xml:space="preserve"> </w:t>
-      </w:r>
-      <w:r>
-        <w:rPr>
-          <w:sz w:val="24"/>
-          <w:szCs w:val="24"/>
-        </w:rPr>
-        <w:t>Em Manutenção</w:t>
-      </w:r>
-      <w:r>
-        <w:rPr>
-          <w:sz w:val="24"/>
-          <w:szCs w:val="24"/>
-        </w:rPr>
-        <w:t>).</w:t>
-      </w:r>
-      <w:r>
-        <w:rPr>
-          <w:sz w:val="24"/>
-          <w:szCs w:val="24"/>
-        </w:rPr>
-        <w:t xml:space="preserve"> </w:t>
+          <w:b/>
+          <w:bCs/>
+          <w:sz w:val="28"/>
+          <w:szCs w:val="28"/>
+        </w:rPr>
+      </w:pPr>
+      <w:r>
+        <w:rPr>
+          <w:b/>
+          <w:bCs/>
+          <w:sz w:val="28"/>
+          <w:szCs w:val="28"/>
+        </w:rPr>
+        <w:lastRenderedPageBreak/>
+        <w:t xml:space="preserve">Regra </w:t>
+      </w:r>
+      <w:r>
+        <w:rPr>
+          <w:b/>
+          <w:bCs/>
+          <w:sz w:val="28"/>
+          <w:szCs w:val="28"/>
+        </w:rPr>
+        <w:t xml:space="preserve">de </w:t>
+      </w:r>
+      <w:r>
+        <w:rPr>
+          <w:b/>
+          <w:bCs/>
+          <w:sz w:val="28"/>
+          <w:szCs w:val="28"/>
+        </w:rPr>
+        <w:t>Negócio:</w:t>
       </w:r>
     </w:p>
     <w:p>
       <w:pPr>
+        <w:spacing w:line="276" w:lineRule="auto"/>
         <w:jc w:val="both"/>
         <w:rPr>
           <w:sz w:val="24"/>
@@ -743,124 +711,398 @@
       </w:pPr>
       <w:r>
         <w:rPr>
-          <w:b/>
-          <w:bCs/>
-          <w:sz w:val="28"/>
-          <w:szCs w:val="28"/>
-          <w:u w:val="single"/>
-        </w:rPr>
-        <w:t xml:space="preserve">Evento: </w:t>
-      </w:r>
-      <w:r>
-        <w:rPr>
-          <w:b/>
-          <w:bCs/>
-          <w:sz w:val="28"/>
-          <w:szCs w:val="28"/>
-          <w:u w:val="single"/>
-        </w:rPr>
-        <w:t>Atualizar</w:t>
-      </w:r>
-      <w:r>
-        <w:rPr>
-          <w:b/>
-          <w:bCs/>
-          <w:sz w:val="28"/>
-          <w:szCs w:val="28"/>
-          <w:u w:val="single"/>
-        </w:rPr>
-        <w:t xml:space="preserve"> Equipamento</w:t>
+          <w:sz w:val="24"/>
+          <w:szCs w:val="24"/>
+        </w:rPr>
+        <w:tab/>
+      </w:r>
+      <w:r>
+        <w:rPr>
+          <w:sz w:val="24"/>
+          <w:szCs w:val="24"/>
+        </w:rPr>
+        <w:t>O status do equipamento só poderá ser alterado caso o documento consta</w:t>
+      </w:r>
+      <w:r>
+        <w:rPr>
+          <w:sz w:val="24"/>
+          <w:szCs w:val="24"/>
+        </w:rPr>
+        <w:t>tando o defeito do mesmo esteja cadastrado.</w:t>
+      </w:r>
+      <w:r>
+        <w:rPr>
+          <w:sz w:val="24"/>
+          <w:szCs w:val="24"/>
+        </w:rPr>
+        <w:t xml:space="preserve"> </w:t>
       </w:r>
     </w:p>
     <w:p>
       <w:pPr>
+        <w:spacing w:line="276" w:lineRule="auto"/>
         <w:jc w:val="both"/>
         <w:rPr>
           <w:b/>
           <w:bCs/>
           <w:sz w:val="28"/>
           <w:szCs w:val="28"/>
-        </w:rPr>
-      </w:pPr>
-      <w:r>
-        <w:rPr>
-          <w:b/>
-          <w:bCs/>
-          <w:sz w:val="28"/>
-          <w:szCs w:val="28"/>
-        </w:rPr>
-        <w:t>Fluxo Normal:</w:t>
+          <w:u w:val="single"/>
+        </w:rPr>
+      </w:pPr>
+      <w:r>
+        <w:rPr>
+          <w:b/>
+          <w:bCs/>
+          <w:sz w:val="28"/>
+          <w:szCs w:val="28"/>
+          <w:u w:val="single"/>
+        </w:rPr>
+        <w:t xml:space="preserve">Evento: </w:t>
+      </w:r>
+      <w:r>
+        <w:rPr>
+          <w:b/>
+          <w:bCs/>
+          <w:sz w:val="28"/>
+          <w:szCs w:val="28"/>
+          <w:u w:val="single"/>
+        </w:rPr>
+        <w:t>Pesquisar Equipamento</w:t>
       </w:r>
     </w:p>
     <w:p>
       <w:pPr>
+        <w:spacing w:line="276" w:lineRule="auto"/>
         <w:jc w:val="both"/>
         <w:rPr>
-          <w:sz w:val="24"/>
-          <w:szCs w:val="24"/>
-        </w:rPr>
-      </w:pPr>
-      <w:r>
-        <w:rPr>
-          <w:b/>
-          <w:bCs/>
-          <w:sz w:val="28"/>
-          <w:szCs w:val="28"/>
-        </w:rPr>
-        <w:tab/>
-      </w:r>
-      <w:r>
-        <w:rPr>
-          <w:sz w:val="24"/>
-          <w:szCs w:val="24"/>
-        </w:rPr>
-        <w:t>O Agente da unisales irá inserir um documento sobre o estado do equipamento.</w:t>
+          <w:b/>
+          <w:bCs/>
+          <w:sz w:val="28"/>
+          <w:szCs w:val="28"/>
+        </w:rPr>
+      </w:pPr>
+      <w:r>
+        <w:rPr>
+          <w:b/>
+          <w:bCs/>
+          <w:sz w:val="28"/>
+          <w:szCs w:val="28"/>
+        </w:rPr>
+        <w:t>Fluxo Normal:</w:t>
       </w:r>
     </w:p>
     <w:p>
       <w:pPr>
+        <w:spacing w:line="276" w:lineRule="auto"/>
         <w:jc w:val="both"/>
         <w:rPr>
-          <w:b/>
-          <w:bCs/>
-          <w:sz w:val="28"/>
-          <w:szCs w:val="28"/>
-          <w:u w:val="single"/>
-        </w:rPr>
-      </w:pPr>
-      <w:r>
-        <w:rPr>
-          <w:b/>
-          <w:bCs/>
-          <w:sz w:val="28"/>
-          <w:szCs w:val="28"/>
-          <w:u w:val="single"/>
-        </w:rPr>
-        <w:t>Evento: Visualizar Equipamento</w:t>
+          <w:sz w:val="24"/>
+          <w:szCs w:val="24"/>
+        </w:rPr>
+      </w:pPr>
+      <w:r>
+        <w:rPr>
+          <w:b/>
+          <w:bCs/>
+          <w:sz w:val="28"/>
+          <w:szCs w:val="28"/>
+        </w:rPr>
+        <w:tab/>
+      </w:r>
+      <w:r>
+        <w:rPr>
+          <w:sz w:val="24"/>
+          <w:szCs w:val="24"/>
+        </w:rPr>
+        <w:t xml:space="preserve">O Agente da </w:t>
+      </w:r>
+      <w:r>
+        <w:rPr>
+          <w:sz w:val="24"/>
+          <w:szCs w:val="24"/>
+        </w:rPr>
+        <w:t>U</w:t>
+      </w:r>
+      <w:r>
+        <w:rPr>
+          <w:sz w:val="24"/>
+          <w:szCs w:val="24"/>
+        </w:rPr>
+        <w:t>ni</w:t>
+      </w:r>
+      <w:r>
+        <w:rPr>
+          <w:sz w:val="24"/>
+          <w:szCs w:val="24"/>
+        </w:rPr>
+        <w:t>S</w:t>
+      </w:r>
+      <w:r>
+        <w:rPr>
+          <w:sz w:val="24"/>
+          <w:szCs w:val="24"/>
+        </w:rPr>
+        <w:t>ales poderá pesquisar equipamento</w:t>
+      </w:r>
+      <w:r>
+        <w:rPr>
+          <w:sz w:val="24"/>
+          <w:szCs w:val="24"/>
+        </w:rPr>
+        <w:t xml:space="preserve">s </w:t>
+      </w:r>
+      <w:r>
+        <w:rPr>
+          <w:sz w:val="24"/>
+          <w:szCs w:val="24"/>
+        </w:rPr>
+        <w:t xml:space="preserve">usando filtros: </w:t>
+      </w:r>
+      <w:r>
+        <w:rPr>
+          <w:sz w:val="24"/>
+          <w:szCs w:val="24"/>
+        </w:rPr>
+        <w:t>nº de patrimônio,</w:t>
+      </w:r>
+      <w:r>
+        <w:rPr>
+          <w:sz w:val="24"/>
+          <w:szCs w:val="24"/>
+        </w:rPr>
+        <w:t xml:space="preserve"> </w:t>
+      </w:r>
+      <w:r>
+        <w:rPr>
+          <w:sz w:val="24"/>
+          <w:szCs w:val="24"/>
+        </w:rPr>
+        <w:t>tipo (Tablet</w:t>
+      </w:r>
+      <w:r>
+        <w:rPr>
+          <w:sz w:val="24"/>
+          <w:szCs w:val="24"/>
+        </w:rPr>
+        <w:t>,</w:t>
+      </w:r>
+      <w:r>
+        <w:rPr>
+          <w:sz w:val="24"/>
+          <w:szCs w:val="24"/>
+        </w:rPr>
+        <w:t xml:space="preserve"> </w:t>
+      </w:r>
+      <w:r>
+        <w:rPr>
+          <w:sz w:val="24"/>
+          <w:szCs w:val="24"/>
+        </w:rPr>
+        <w:t>Notebook)</w:t>
+      </w:r>
+      <w:r>
+        <w:rPr>
+          <w:sz w:val="24"/>
+          <w:szCs w:val="24"/>
+        </w:rPr>
+        <w:t>,</w:t>
+      </w:r>
+      <w:r>
+        <w:rPr>
+          <w:sz w:val="24"/>
+          <w:szCs w:val="24"/>
+        </w:rPr>
+        <w:t xml:space="preserve"> </w:t>
+      </w:r>
+      <w:r>
+        <w:rPr>
+          <w:sz w:val="24"/>
+          <w:szCs w:val="24"/>
+        </w:rPr>
+        <w:t>status (Disponível</w:t>
+      </w:r>
+      <w:r>
+        <w:rPr>
+          <w:sz w:val="24"/>
+          <w:szCs w:val="24"/>
+        </w:rPr>
+        <w:t>,</w:t>
+      </w:r>
+      <w:r>
+        <w:rPr>
+          <w:sz w:val="24"/>
+          <w:szCs w:val="24"/>
+        </w:rPr>
+        <w:t xml:space="preserve"> </w:t>
+      </w:r>
+      <w:r>
+        <w:rPr>
+          <w:sz w:val="24"/>
+          <w:szCs w:val="24"/>
+        </w:rPr>
+        <w:t>Solicitado</w:t>
+      </w:r>
+      <w:r>
+        <w:rPr>
+          <w:sz w:val="24"/>
+          <w:szCs w:val="24"/>
+        </w:rPr>
+        <w:t>,</w:t>
+      </w:r>
+      <w:r>
+        <w:rPr>
+          <w:sz w:val="24"/>
+          <w:szCs w:val="24"/>
+        </w:rPr>
+        <w:t xml:space="preserve"> </w:t>
+      </w:r>
+      <w:r>
+        <w:rPr>
+          <w:sz w:val="24"/>
+          <w:szCs w:val="24"/>
+        </w:rPr>
+        <w:t>Em</w:t>
+      </w:r>
+      <w:r>
+        <w:rPr>
+          <w:sz w:val="24"/>
+          <w:szCs w:val="24"/>
+        </w:rPr>
+        <w:t xml:space="preserve"> Uso,</w:t>
+      </w:r>
+      <w:r>
+        <w:rPr>
+          <w:sz w:val="24"/>
+          <w:szCs w:val="24"/>
+        </w:rPr>
+        <w:t xml:space="preserve"> </w:t>
+      </w:r>
+      <w:r>
+        <w:rPr>
+          <w:sz w:val="24"/>
+          <w:szCs w:val="24"/>
+        </w:rPr>
+        <w:t>De</w:t>
+      </w:r>
+      <w:r>
+        <w:rPr>
+          <w:sz w:val="24"/>
+          <w:szCs w:val="24"/>
+        </w:rPr>
+        <w:t>bilitado</w:t>
+      </w:r>
+      <w:r>
+        <w:rPr>
+          <w:sz w:val="24"/>
+          <w:szCs w:val="24"/>
+        </w:rPr>
+        <w:t>,</w:t>
+      </w:r>
+      <w:r>
+        <w:rPr>
+          <w:sz w:val="24"/>
+          <w:szCs w:val="24"/>
+        </w:rPr>
+        <w:t xml:space="preserve"> </w:t>
+      </w:r>
+      <w:r>
+        <w:rPr>
+          <w:sz w:val="24"/>
+          <w:szCs w:val="24"/>
+        </w:rPr>
+        <w:t>Em Manutenção</w:t>
+      </w:r>
+      <w:r>
+        <w:rPr>
+          <w:sz w:val="24"/>
+          <w:szCs w:val="24"/>
+        </w:rPr>
+        <w:t>)</w:t>
+      </w:r>
+      <w:r>
+        <w:rPr>
+          <w:sz w:val="24"/>
+          <w:szCs w:val="24"/>
+        </w:rPr>
+        <w:t xml:space="preserve"> </w:t>
+      </w:r>
+      <w:r>
+        <w:rPr>
+          <w:sz w:val="24"/>
+          <w:szCs w:val="24"/>
+        </w:rPr>
+        <w:t xml:space="preserve">data de cadastro no sistema, ou </w:t>
+      </w:r>
+      <w:r>
+        <w:rPr>
+          <w:sz w:val="24"/>
+          <w:szCs w:val="24"/>
+        </w:rPr>
+        <w:t>pel</w:t>
+      </w:r>
+      <w:r>
+        <w:rPr>
+          <w:sz w:val="24"/>
+          <w:szCs w:val="24"/>
+        </w:rPr>
+        <w:t>a sala</w:t>
+      </w:r>
+      <w:r>
+        <w:rPr>
+          <w:sz w:val="24"/>
+          <w:szCs w:val="24"/>
+        </w:rPr>
+        <w:t>.</w:t>
       </w:r>
     </w:p>
     <w:p>
       <w:pPr>
+        <w:spacing w:line="276" w:lineRule="auto"/>
         <w:jc w:val="both"/>
         <w:rPr>
           <w:b/>
           <w:bCs/>
           <w:sz w:val="28"/>
           <w:szCs w:val="28"/>
-        </w:rPr>
-      </w:pPr>
-      <w:r>
-        <w:rPr>
-          <w:b/>
-          <w:bCs/>
-          <w:sz w:val="28"/>
-          <w:szCs w:val="28"/>
-        </w:rPr>
-        <w:t>Fluxo Normal:</w:t>
+          <w:u w:val="single"/>
+        </w:rPr>
+      </w:pPr>
+      <w:r>
+        <w:rPr>
+          <w:b/>
+          <w:bCs/>
+          <w:sz w:val="28"/>
+          <w:szCs w:val="28"/>
+          <w:u w:val="single"/>
+        </w:rPr>
+        <w:t>Evento: Visualizar Equipamento</w:t>
       </w:r>
     </w:p>
     <w:p>
       <w:pPr>
+        <w:spacing w:line="276" w:lineRule="auto"/>
+        <w:jc w:val="both"/>
+        <w:rPr>
+          <w:b/>
+          <w:bCs/>
+          <w:sz w:val="28"/>
+          <w:szCs w:val="28"/>
+        </w:rPr>
+      </w:pPr>
+      <w:r>
+        <w:rPr>
+          <w:b/>
+          <w:bCs/>
+          <w:sz w:val="28"/>
+          <w:szCs w:val="28"/>
+        </w:rPr>
+        <w:t>Fluxo Normal:</w:t>
+      </w:r>
+    </w:p>
+    <w:p>
+      <w:pPr>
+        <w:spacing w:line="276" w:lineRule="auto"/>
         <w:ind w:firstLine="708"/>
         <w:jc w:val="both"/>
         <w:rPr>
@@ -873,7 +1115,7 @@
           <w:sz w:val="24"/>
           <w:szCs w:val="24"/>
         </w:rPr>
-        <w:t>Será mostrado para os usuários o</w:t>
+        <w:t>O agente da UniSales poderá selecionar um equipamento e visualizar os seguintes detalhes:</w:t>
       </w:r>
       <w:r>
         <w:rPr>
@@ -887,7 +1129,56 @@
           <w:sz w:val="24"/>
           <w:szCs w:val="24"/>
         </w:rPr>
-        <w:t>nº de patrimônio, tipo (Tablet/Notebook) e o seu status</w:t>
+        <w:t xml:space="preserve">seu </w:t>
+      </w:r>
+      <w:r>
+        <w:rPr>
+          <w:sz w:val="24"/>
+          <w:szCs w:val="24"/>
+        </w:rPr>
+        <w:t xml:space="preserve">nº de patrimônio, </w:t>
+      </w:r>
+      <w:r>
+        <w:rPr>
+          <w:sz w:val="24"/>
+          <w:szCs w:val="24"/>
+        </w:rPr>
+        <w:t xml:space="preserve">seu </w:t>
+      </w:r>
+      <w:r>
+        <w:rPr>
+          <w:sz w:val="24"/>
+          <w:szCs w:val="24"/>
+        </w:rPr>
+        <w:t>tipo (Tablet</w:t>
+      </w:r>
+      <w:r>
+        <w:rPr>
+          <w:sz w:val="24"/>
+          <w:szCs w:val="24"/>
+        </w:rPr>
+        <w:t xml:space="preserve">, </w:t>
+      </w:r>
+      <w:r>
+        <w:rPr>
+          <w:sz w:val="24"/>
+          <w:szCs w:val="24"/>
+        </w:rPr>
+        <w:t>Notebook)</w:t>
+      </w:r>
+      <w:r>
+        <w:rPr>
+          <w:sz w:val="24"/>
+          <w:szCs w:val="24"/>
+        </w:rPr>
+        <w:t>,</w:t>
+      </w:r>
+      <w:r>
+        <w:rPr>
+          <w:sz w:val="24"/>
+          <w:szCs w:val="24"/>
+        </w:rPr>
+        <w:t xml:space="preserve"> seu status</w:t>
       </w:r>
       <w:r>
         <w:rPr>
@@ -901,6 +1192,13 @@
           <w:sz w:val="24"/>
           <w:szCs w:val="24"/>
         </w:rPr>
+        <w:t>,</w:t>
+      </w:r>
+      <w:r>
+        <w:rPr>
+          <w:sz w:val="24"/>
+          <w:szCs w:val="24"/>
+        </w:rPr>
         <w:t xml:space="preserve"> </w:t>
       </w:r>
       <w:r>
@@ -908,7 +1206,14 @@
           <w:sz w:val="24"/>
           <w:szCs w:val="24"/>
         </w:rPr>
-        <w:t>/</w:t>
+        <w:t>Solicitado</w:t>
+      </w:r>
+      <w:r>
+        <w:rPr>
+          <w:sz w:val="24"/>
+          <w:szCs w:val="24"/>
+        </w:rPr>
+        <w:t>,</w:t>
       </w:r>
       <w:r>
         <w:rPr>
@@ -922,7 +1227,21 @@
           <w:sz w:val="24"/>
           <w:szCs w:val="24"/>
         </w:rPr>
-        <w:t>Solicitado /</w:t>
+        <w:t>E</w:t>
+      </w:r>
+      <w:r>
+        <w:rPr>
+          <w:sz w:val="24"/>
+          <w:szCs w:val="24"/>
+        </w:rPr>
+        <w:t>m Uso</w:t>
+      </w:r>
+      <w:r>
+        <w:rPr>
+          <w:sz w:val="24"/>
+          <w:szCs w:val="24"/>
+        </w:rPr>
+        <w:t>,</w:t>
       </w:r>
       <w:r>
         <w:rPr>
@@ -936,7 +1255,14 @@
           <w:sz w:val="24"/>
           <w:szCs w:val="24"/>
         </w:rPr>
-        <w:t>Emprestado /</w:t>
+        <w:t>Debilitado</w:t>
+      </w:r>
+      <w:r>
+        <w:rPr>
+          <w:sz w:val="24"/>
+          <w:szCs w:val="24"/>
+        </w:rPr>
+        <w:t>,</w:t>
       </w:r>
       <w:r>
         <w:rPr>
@@ -950,7 +1276,28 @@
           <w:sz w:val="24"/>
           <w:szCs w:val="24"/>
         </w:rPr>
-        <w:t>Debilitado /</w:t>
+        <w:t>Em Manutenção)</w:t>
+      </w:r>
+      <w:r>
+        <w:rPr>
+          <w:sz w:val="24"/>
+          <w:szCs w:val="24"/>
+        </w:rPr>
+        <w:t>, sua data de cadastro</w:t>
+      </w:r>
+      <w:r>
+        <w:rPr>
+          <w:sz w:val="24"/>
+          <w:szCs w:val="24"/>
+        </w:rPr>
+        <w:t xml:space="preserve">, </w:t>
+      </w:r>
+      <w:r>
+        <w:rPr>
+          <w:sz w:val="24"/>
+          <w:szCs w:val="24"/>
+        </w:rPr>
+        <w:t>a sala em que está (caso haja)</w:t>
       </w:r>
       <w:r>
         <w:rPr>
@@ -964,25 +1311,12 @@
           <w:sz w:val="24"/>
           <w:szCs w:val="24"/>
         </w:rPr>
-        <w:t>Indisponível /</w:t>
-      </w:r>
-      <w:r>
-        <w:rPr>
-          <w:sz w:val="24"/>
-          <w:szCs w:val="24"/>
-        </w:rPr>
-        <w:t xml:space="preserve"> </w:t>
-      </w:r>
-      <w:r>
-        <w:rPr>
-          <w:sz w:val="24"/>
-          <w:szCs w:val="24"/>
-        </w:rPr>
-        <w:t>Em Manutenção).</w:t>
+        <w:t>e seu histórico de solicitações.</w:t>
       </w:r>
     </w:p>
     <w:p>
       <w:pPr>
+        <w:spacing w:line="276" w:lineRule="auto"/>
         <w:jc w:val="both"/>
         <w:rPr>
           <w:sz w:val="24"/>
@@ -1001,6 +1335,7 @@
     </w:p>
     <w:p>
       <w:pPr>
+        <w:spacing w:line="276" w:lineRule="auto"/>
         <w:ind w:firstLine="708"/>
         <w:jc w:val="both"/>
         <w:rPr>
@@ -1013,7 +1348,49 @@
           <w:sz w:val="24"/>
           <w:szCs w:val="24"/>
         </w:rPr>
-        <w:t>Se o equipamento estiver com o estado em Desabilitado mostrará nº de patrimônio, tipo (Tablet</w:t>
+        <w:t>Caso o equipamento esteja</w:t>
+      </w:r>
+      <w:r>
+        <w:rPr>
+          <w:sz w:val="24"/>
+          <w:szCs w:val="24"/>
+        </w:rPr>
+        <w:t xml:space="preserve"> com o </w:t>
+      </w:r>
+      <w:r>
+        <w:rPr>
+          <w:sz w:val="24"/>
+          <w:szCs w:val="24"/>
+        </w:rPr>
+        <w:t>status de</w:t>
+      </w:r>
+      <w:r>
+        <w:rPr>
+          <w:sz w:val="24"/>
+          <w:szCs w:val="24"/>
+        </w:rPr>
+        <w:t xml:space="preserve"> D</w:t>
+      </w:r>
+      <w:r>
+        <w:rPr>
+          <w:sz w:val="24"/>
+          <w:szCs w:val="24"/>
+        </w:rPr>
+        <w:t>ebilitado</w:t>
+      </w:r>
+      <w:r>
+        <w:rPr>
+          <w:sz w:val="24"/>
+          <w:szCs w:val="24"/>
+        </w:rPr>
+        <w:t>/</w:t>
+      </w:r>
+      <w:r>
+        <w:rPr>
+          <w:sz w:val="24"/>
+          <w:szCs w:val="24"/>
+        </w:rPr>
+        <w:t>Em Manutenção</w:t>
       </w:r>
       <w:r>
         <w:rPr>
@@ -1027,7 +1404,7 @@
           <w:sz w:val="24"/>
           <w:szCs w:val="24"/>
         </w:rPr>
-        <w:t>/</w:t>
+        <w:t>será mostrado:</w:t>
       </w:r>
       <w:r>
         <w:rPr>
@@ -1041,6 +1418,41 @@
           <w:sz w:val="24"/>
           <w:szCs w:val="24"/>
         </w:rPr>
+        <w:t xml:space="preserve">seu </w:t>
+      </w:r>
+      <w:r>
+        <w:rPr>
+          <w:sz w:val="24"/>
+          <w:szCs w:val="24"/>
+        </w:rPr>
+        <w:t xml:space="preserve">nº de patrimônio, </w:t>
+      </w:r>
+      <w:r>
+        <w:rPr>
+          <w:sz w:val="24"/>
+          <w:szCs w:val="24"/>
+        </w:rPr>
+        <w:t xml:space="preserve">seu </w:t>
+      </w:r>
+      <w:r>
+        <w:rPr>
+          <w:sz w:val="24"/>
+          <w:szCs w:val="24"/>
+        </w:rPr>
+        <w:t>tipo (Tablet</w:t>
+      </w:r>
+      <w:r>
+        <w:rPr>
+          <w:sz w:val="24"/>
+          <w:szCs w:val="24"/>
+        </w:rPr>
+        <w:t xml:space="preserve">, </w:t>
+      </w:r>
+      <w:r>
+        <w:rPr>
+          <w:sz w:val="24"/>
+          <w:szCs w:val="24"/>
+        </w:rPr>
         <w:t>Notebook), o seu status</w:t>
       </w:r>
       <w:r>
@@ -1048,7 +1460,28 @@
           <w:sz w:val="24"/>
           <w:szCs w:val="24"/>
         </w:rPr>
-        <w:t xml:space="preserve"> (Disponível /</w:t>
+        <w:t xml:space="preserve"> (Disponível</w:t>
+      </w:r>
+      <w:r>
+        <w:rPr>
+          <w:sz w:val="24"/>
+          <w:szCs w:val="24"/>
+        </w:rPr>
+        <w:t xml:space="preserve">, </w:t>
+      </w:r>
+      <w:r>
+        <w:rPr>
+          <w:sz w:val="24"/>
+          <w:szCs w:val="24"/>
+        </w:rPr>
+        <w:t>Solicitado</w:t>
+      </w:r>
+      <w:r>
+        <w:rPr>
+          <w:sz w:val="24"/>
+          <w:szCs w:val="24"/>
+        </w:rPr>
+        <w:t>,</w:t>
       </w:r>
       <w:r>
         <w:rPr>
@@ -1062,7 +1495,21 @@
           <w:sz w:val="24"/>
           <w:szCs w:val="24"/>
         </w:rPr>
-        <w:t>Solicitado /</w:t>
+        <w:t>Em</w:t>
+      </w:r>
+      <w:r>
+        <w:rPr>
+          <w:sz w:val="24"/>
+          <w:szCs w:val="24"/>
+        </w:rPr>
+        <w:t xml:space="preserve"> Uso</w:t>
+      </w:r>
+      <w:r>
+        <w:rPr>
+          <w:sz w:val="24"/>
+          <w:szCs w:val="24"/>
+        </w:rPr>
+        <w:t>,</w:t>
       </w:r>
       <w:r>
         <w:rPr>
@@ -1076,21 +1523,14 @@
           <w:sz w:val="24"/>
           <w:szCs w:val="24"/>
         </w:rPr>
-        <w:t>Emprestad</w:t>
-      </w:r>
-      <w:r>
-        <w:rPr>
-          <w:sz w:val="24"/>
-          <w:szCs w:val="24"/>
-        </w:rPr>
-        <w:t xml:space="preserve">o </w:t>
-      </w:r>
-      <w:r>
-        <w:rPr>
-          <w:sz w:val="24"/>
-          <w:szCs w:val="24"/>
-        </w:rPr>
-        <w:t>/</w:t>
+        <w:t>Debilitado</w:t>
+      </w:r>
+      <w:r>
+        <w:rPr>
+          <w:sz w:val="24"/>
+          <w:szCs w:val="24"/>
+        </w:rPr>
+        <w:t>,</w:t>
       </w:r>
       <w:r>
         <w:rPr>
@@ -1104,7 +1544,14 @@
           <w:sz w:val="24"/>
           <w:szCs w:val="24"/>
         </w:rPr>
-        <w:t>Debilitado /</w:t>
+        <w:t>Em Manutenção)</w:t>
+      </w:r>
+      <w:r>
+        <w:rPr>
+          <w:sz w:val="24"/>
+          <w:szCs w:val="24"/>
+        </w:rPr>
+        <w:t>,</w:t>
       </w:r>
       <w:r>
         <w:rPr>
@@ -1118,46 +1565,40 @@
           <w:sz w:val="24"/>
           <w:szCs w:val="24"/>
         </w:rPr>
-        <w:t>Indisponível /</w:t>
-      </w:r>
-      <w:r>
-        <w:rPr>
-          <w:sz w:val="24"/>
-          <w:szCs w:val="24"/>
-        </w:rPr>
-        <w:t xml:space="preserve"> </w:t>
-      </w:r>
-      <w:r>
-        <w:rPr>
-          <w:sz w:val="24"/>
-          <w:szCs w:val="24"/>
-        </w:rPr>
-        <w:t xml:space="preserve">Em Manutenção) </w:t>
-      </w:r>
-      <w:r>
-        <w:rPr>
-          <w:sz w:val="24"/>
-          <w:szCs w:val="24"/>
-        </w:rPr>
-        <w:t>o documento</w:t>
-      </w:r>
-      <w:r>
-        <w:rPr>
-          <w:sz w:val="24"/>
-          <w:szCs w:val="24"/>
-        </w:rPr>
-        <w:t xml:space="preserve"> e o histórico de solicitação deste equipamento</w:t>
-      </w:r>
-      <w:r>
-        <w:rPr>
-          <w:sz w:val="24"/>
-          <w:szCs w:val="24"/>
-        </w:rPr>
-        <w:t>.</w:t>
+        <w:t xml:space="preserve">sua data de cadastro, sala em que está (caso haja), </w:t>
+      </w:r>
+      <w:r>
+        <w:rPr>
+          <w:sz w:val="24"/>
+          <w:szCs w:val="24"/>
+        </w:rPr>
+        <w:t>seu histórico de solicitações</w:t>
+      </w:r>
+      <w:r>
+        <w:rPr>
+          <w:sz w:val="24"/>
+          <w:szCs w:val="24"/>
+        </w:rPr>
+        <w:t xml:space="preserve"> e </w:t>
+      </w:r>
+      <w:r>
+        <w:rPr>
+          <w:sz w:val="24"/>
+          <w:szCs w:val="24"/>
+        </w:rPr>
+        <w:t>o documento de revisão</w:t>
+      </w:r>
+      <w:r>
+        <w:rPr>
+          <w:sz w:val="24"/>
+          <w:szCs w:val="24"/>
+        </w:rPr>
+        <w:t xml:space="preserve"> constando o defeito.</w:t>
       </w:r>
     </w:p>
     <w:p>
       <w:pPr>
+        <w:spacing w:line="276" w:lineRule="auto"/>
         <w:jc w:val="both"/>
         <w:rPr>
           <w:b/>
@@ -1173,11 +1614,30 @@
           <w:sz w:val="28"/>
           <w:szCs w:val="28"/>
         </w:rPr>
-        <w:t>Regra Negócio:</w:t>
+        <w:t xml:space="preserve">Regra </w:t>
+      </w:r>
+      <w:r>
+        <w:rPr>
+          <w:b/>
+          <w:bCs/>
+          <w:sz w:val="28"/>
+          <w:szCs w:val="28"/>
+        </w:rPr>
+        <w:t xml:space="preserve">de </w:t>
+      </w:r>
+      <w:r>
+        <w:rPr>
+          <w:b/>
+          <w:bCs/>
+          <w:sz w:val="28"/>
+          <w:szCs w:val="28"/>
+        </w:rPr>
+        <w:t>Negócio:</w:t>
       </w:r>
     </w:p>
     <w:p>
       <w:pPr>
+        <w:spacing w:line="276" w:lineRule="auto"/>
         <w:jc w:val="both"/>
         <w:rPr>
           <w:sz w:val="24"/>
@@ -1186,10 +1646,8 @@
       </w:pPr>
       <w:r>
         <w:rPr>
-          <w:b/>
-          <w:bCs/>
-          <w:sz w:val="28"/>
-          <w:szCs w:val="28"/>
+          <w:sz w:val="24"/>
+          <w:szCs w:val="24"/>
         </w:rPr>
         <w:tab/>
       </w:r>
@@ -1198,7 +1656,49 @@
           <w:sz w:val="24"/>
           <w:szCs w:val="24"/>
         </w:rPr>
-        <w:t>Não poderá ser visualizados os equipamentos com o status de indisponível.</w:t>
+        <w:t>Não poder</w:t>
+      </w:r>
+      <w:r>
+        <w:rPr>
+          <w:sz w:val="24"/>
+          <w:szCs w:val="24"/>
+        </w:rPr>
+        <w:t>ão</w:t>
+      </w:r>
+      <w:r>
+        <w:rPr>
+          <w:sz w:val="24"/>
+          <w:szCs w:val="24"/>
+        </w:rPr>
+        <w:t xml:space="preserve"> ser visualizados </w:t>
+      </w:r>
+      <w:r>
+        <w:rPr>
+          <w:sz w:val="24"/>
+          <w:szCs w:val="24"/>
+        </w:rPr>
+        <w:t>detalhes d</w:t>
+      </w:r>
+      <w:r>
+        <w:rPr>
+          <w:sz w:val="24"/>
+          <w:szCs w:val="24"/>
+        </w:rPr>
+        <w:t xml:space="preserve">os equipamentos com o status de </w:t>
+      </w:r>
+      <w:r>
+        <w:rPr>
+          <w:sz w:val="24"/>
+          <w:szCs w:val="24"/>
+        </w:rPr>
+        <w:t>I</w:t>
+      </w:r>
+      <w:r>
+        <w:rPr>
+          <w:sz w:val="24"/>
+          <w:szCs w:val="24"/>
+        </w:rPr>
+        <w:t>ndisponível.</w:t>
       </w:r>
     </w:p>
     <w:p>

</xml_diff>

<commit_message>
Atualização dos diagramas de classes.
</commit_message>
<xml_diff>
--- a/Caso de Uso/Documentação Caso de Uso - Gerenciar Equipamentos.docx
+++ b/Caso de Uso/Documentação Caso de Uso - Gerenciar Equipamentos.docx
@@ -520,14 +520,7 @@
           <w:sz w:val="24"/>
           <w:szCs w:val="24"/>
         </w:rPr>
-        <w:t xml:space="preserve"> </w:t>
-      </w:r>
-      <w:r>
-        <w:rPr>
-          <w:sz w:val="24"/>
-          <w:szCs w:val="24"/>
-        </w:rPr>
-        <w:t>/</w:t>
+        <w:t>,</w:t>
       </w:r>
       <w:r>
         <w:rPr>
@@ -1304,14 +1297,7 @@
           <w:sz w:val="24"/>
           <w:szCs w:val="24"/>
         </w:rPr>
-        <w:t xml:space="preserve"> </w:t>
-      </w:r>
-      <w:r>
-        <w:rPr>
-          <w:sz w:val="24"/>
-          <w:szCs w:val="24"/>
-        </w:rPr>
-        <w:t>e seu histórico de solicitações.</w:t>
+        <w:t xml:space="preserve"> e seu histórico de solicitações.</w:t>
       </w:r>
     </w:p>
     <w:p>
@@ -1579,21 +1565,7 @@
           <w:sz w:val="24"/>
           <w:szCs w:val="24"/>
         </w:rPr>
-        <w:t xml:space="preserve"> e </w:t>
-      </w:r>
-      <w:r>
-        <w:rPr>
-          <w:sz w:val="24"/>
-          <w:szCs w:val="24"/>
-        </w:rPr>
-        <w:t>o documento de revisão</w:t>
-      </w:r>
-      <w:r>
-        <w:rPr>
-          <w:sz w:val="24"/>
-          <w:szCs w:val="24"/>
-        </w:rPr>
-        <w:t xml:space="preserve"> constando o defeito.</w:t>
+        <w:t xml:space="preserve"> e o documento de revisão constando o defeito.</w:t>
       </w:r>
     </w:p>
     <w:p>

</xml_diff>